<commit_message>
refactor: done feature space construction, meet new problem of wrong edges
</commit_message>
<xml_diff>
--- a/LST_Angular_Correction.docx
+++ b/LST_Angular_Correction.docx
@@ -64,7 +64,16 @@
     </w:p>
     <w:p>
       <w:pPr>
-        <w:ind w:left="357"/>
+        <w:rPr>
+          <w:rFonts w:hint="eastAsia"/>
+        </w:rPr>
+      </w:pPr>
+    </w:p>
+    <w:p>
+      <w:pPr>
+        <w:rPr>
+          <w:rFonts w:hint="eastAsia"/>
+        </w:rPr>
       </w:pPr>
     </w:p>
     <w:p>
@@ -108,21 +117,25 @@
     </w:p>
     <w:p>
       <w:pPr>
+        <w:pStyle w:val="a3"/>
+        <w:numPr>
+          <w:ilvl w:val="0"/>
+          <w:numId w:val="1"/>
+        </w:numPr>
+        <w:ind w:firstLineChars="0"/>
+      </w:pPr>
+      <w:r>
+        <w:t>method verification using simulated image</w:t>
+      </w:r>
+    </w:p>
+    <w:p>
+      <w:pPr>
+        <w:pStyle w:val="a3"/>
         <w:numPr>
           <w:ilvl w:val="1"/>
           <w:numId w:val="1"/>
         </w:numPr>
-      </w:pPr>
-      <w:r>
-        <w:t>method verification using simulated image</w:t>
-      </w:r>
-    </w:p>
-    <w:p>
-      <w:pPr>
-        <w:numPr>
-          <w:ilvl w:val="2"/>
-          <w:numId w:val="1"/>
-        </w:numPr>
+        <w:ind w:firstLineChars="0"/>
       </w:pPr>
       <w:r>
         <w:t xml:space="preserve">simulated image </w:t>
@@ -163,10 +176,12 @@
     </w:p>
     <w:p>
       <w:pPr>
+        <w:pStyle w:val="a3"/>
         <w:numPr>
-          <w:ilvl w:val="2"/>
+          <w:ilvl w:val="1"/>
           <w:numId w:val="1"/>
         </w:numPr>
+        <w:ind w:firstLineChars="0"/>
       </w:pPr>
       <w:r>
         <w:rPr>
@@ -185,6 +200,8 @@
           <w:numId w:val="1"/>
         </w:numPr>
       </w:pPr>
+      <w:bookmarkStart w:id="0" w:name="_GoBack"/>
+      <w:bookmarkEnd w:id="0"/>
       <w:r>
         <w:rPr>
           <w:rFonts w:hint="eastAsia"/>
@@ -245,15 +262,7 @@
     <w:p/>
     <w:p/>
     <w:p/>
-    <w:p>
-      <w:pPr>
-        <w:rPr>
-          <w:rFonts w:hint="eastAsia"/>
-        </w:rPr>
-      </w:pPr>
-      <w:bookmarkStart w:id="0" w:name="_GoBack"/>
-      <w:bookmarkEnd w:id="0"/>
-    </w:p>
+    <w:p/>
     <w:sectPr>
       <w:pgSz w:w="11906" w:h="16838"/>
       <w:pgMar w:top="1440" w:right="1800" w:bottom="1440" w:left="1800" w:header="851" w:footer="992" w:gutter="0"/>

</xml_diff>

<commit_message>
feat: add 'display_lines' method, result not good, didnt solve previous space problem
</commit_message>
<xml_diff>
--- a/LST_Angular_Correction.docx
+++ b/LST_Angular_Correction.docx
@@ -4,6 +4,48 @@
   <w:body>
     <w:p>
       <w:r>
+        <w:fldChar w:fldCharType="begin"/>
+      </w:r>
+      <w:r>
+        <w:instrText xml:space="preserve"> MACROBUTTON MTEditEquationSection2 </w:instrText>
+      </w:r>
+      <w:r>
+        <w:rPr>
+          <w:rStyle w:val="MTEquationSection"/>
+        </w:rPr>
+        <w:instrText>Equation Chapter 1 Section 1</w:instrText>
+      </w:r>
+      <w:r>
+        <w:fldChar w:fldCharType="begin"/>
+      </w:r>
+      <w:r>
+        <w:instrText xml:space="preserve"> SEQ MTEqn \r \h \* MERGEFORMAT </w:instrText>
+      </w:r>
+      <w:r>
+        <w:fldChar w:fldCharType="end"/>
+      </w:r>
+      <w:r>
+        <w:fldChar w:fldCharType="begin"/>
+      </w:r>
+      <w:r>
+        <w:instrText xml:space="preserve"> SEQ MTSec \r 1 \h \* MERGEFORMAT </w:instrText>
+      </w:r>
+      <w:r>
+        <w:fldChar w:fldCharType="end"/>
+      </w:r>
+      <w:r>
+        <w:fldChar w:fldCharType="begin"/>
+      </w:r>
+      <w:r>
+        <w:instrText xml:space="preserve"> SEQ MTChap \r 1 \h \* MERGEFORMAT </w:instrText>
+      </w:r>
+      <w:r>
+        <w:fldChar w:fldCharType="end"/>
+      </w:r>
+      <w:r>
+        <w:fldChar w:fldCharType="end"/>
+      </w:r>
+      <w:r>
         <w:t>Angular correction of l</w:t>
       </w:r>
       <w:r>
@@ -42,21 +84,56 @@
     <w:p/>
     <w:p>
       <w:pPr>
+        <w:rPr>
+          <w:rFonts w:hint="eastAsia"/>
+        </w:rPr>
+      </w:pPr>
+    </w:p>
+    <w:p>
+      <w:pPr>
+        <w:rPr>
+          <w:rFonts w:hint="eastAsia"/>
+        </w:rPr>
+      </w:pPr>
+      <w:r>
+        <w:rPr>
+          <w:rFonts w:hint="eastAsia"/>
+        </w:rPr>
+        <w:t>r</w:t>
+      </w:r>
+      <w:r>
+        <w:t>estriction: natural surface (not urban)</w:t>
+      </w:r>
+    </w:p>
+    <w:p>
+      <w:pPr>
+        <w:rPr>
+          <w:rFonts w:hint="eastAsia"/>
+        </w:rPr>
+      </w:pPr>
+    </w:p>
+    <w:p>
+      <w:pPr>
         <w:numPr>
           <w:ilvl w:val="0"/>
           <w:numId w:val="1"/>
         </w:numPr>
       </w:pPr>
       <w:r>
-        <w:t>Angular correction of LST method</w:t>
-      </w:r>
-    </w:p>
-    <w:p>
-      <w:pPr>
+        <w:t>Method of LST a</w:t>
+      </w:r>
+      <w:r>
+        <w:t>ngular correction</w:t>
+      </w:r>
+    </w:p>
+    <w:p>
+      <w:pPr>
+        <w:pStyle w:val="a3"/>
         <w:numPr>
           <w:ilvl w:val="1"/>
-          <w:numId w:val="1"/>
+          <w:numId w:val="5"/>
         </w:numPr>
+        <w:ind w:firstLineChars="0"/>
       </w:pPr>
       <w:r>
         <w:t>Thermal infrared radiative transfer model</w:t>
@@ -64,68 +141,427 @@
     </w:p>
     <w:p>
       <w:pPr>
+        <w:ind w:firstLine="357"/>
+      </w:pPr>
+      <w:r>
         <w:rPr>
           <w:rFonts w:hint="eastAsia"/>
         </w:rPr>
-      </w:pPr>
-    </w:p>
-    <w:p>
-      <w:pPr>
+        <w:t>A</w:t>
+      </w:r>
+      <w:r>
+        <w:t xml:space="preserve">ssume that </w:t>
+      </w:r>
+      <w:r>
+        <w:t xml:space="preserve">a scene </w:t>
+      </w:r>
+      <w:r>
+        <w:t xml:space="preserve">consists of </w:t>
+      </w:r>
+      <w:r>
+        <w:t xml:space="preserve">two homogeneous components: </w:t>
+      </w:r>
+      <w:r>
+        <w:t xml:space="preserve">vegetation and </w:t>
+      </w:r>
+      <w:r>
+        <w:t>soil</w:t>
+      </w:r>
+      <w:r>
+        <w:t xml:space="preserve">, then </w:t>
+      </w:r>
+      <w:r>
+        <w:t xml:space="preserve">the </w:t>
+      </w:r>
+      <w:r>
+        <w:t xml:space="preserve">thermal radiance </w:t>
+      </w:r>
+      <w:r>
+        <w:t>i</w:t>
+      </w:r>
+      <w:r>
+        <w:t>n</w:t>
+      </w:r>
+      <w:r>
+        <w:t xml:space="preserve"> a</w:t>
+      </w:r>
+      <w:r>
+        <w:t xml:space="preserve"> </w:t>
+      </w:r>
+      <w:r>
         <w:rPr>
           <w:rFonts w:hint="eastAsia"/>
         </w:rPr>
-      </w:pPr>
-    </w:p>
-    <w:p>
-      <w:pPr>
-        <w:numPr>
-          <w:ilvl w:val="0"/>
-          <w:numId w:val="2"/>
-        </w:numPr>
-      </w:pPr>
-      <w:r>
+        <w:t>certain</w:t>
+      </w:r>
+      <w:r>
+        <w:t xml:space="preserve"> </w:t>
+      </w:r>
+      <w:r>
+        <w:t xml:space="preserve">viewing </w:t>
+      </w:r>
+      <w:r>
+        <w:t>angle</w:t>
+      </w:r>
+      <w:r>
+        <w:t xml:space="preserve"> can be expressed as:</w:t>
+      </w:r>
+      <w:r>
+        <w:fldChar w:fldCharType="begin"/>
+      </w:r>
+      <w:r>
+        <w:instrText xml:space="preserve"> MACROBUTTON MTEditEquationSection2 </w:instrText>
+      </w:r>
+      <w:r>
+        <w:rPr>
+          <w:rStyle w:val="MTEquationSection"/>
+        </w:rPr>
+        <w:instrText>Equation Section (Next)</w:instrText>
+      </w:r>
+      <w:r>
+        <w:fldChar w:fldCharType="begin"/>
+      </w:r>
+      <w:r>
+        <w:instrText xml:space="preserve"> SEQ MTEqn \r \h \* MERGEFORMAT </w:instrText>
+      </w:r>
+      <w:r>
+        <w:fldChar w:fldCharType="end"/>
+      </w:r>
+      <w:r>
+        <w:fldChar w:fldCharType="begin"/>
+      </w:r>
+      <w:r>
+        <w:instrText xml:space="preserve"> SEQ MTSec \h \* MERGEFORMAT </w:instrText>
+      </w:r>
+      <w:r>
+        <w:fldChar w:fldCharType="end"/>
+      </w:r>
+      <w:r>
+        <w:fldChar w:fldCharType="end"/>
+      </w:r>
+    </w:p>
+    <w:p>
+      <w:pPr>
+        <w:pStyle w:val="MTDisplayEquation"/>
         <w:rPr>
           <w:rFonts w:hint="eastAsia"/>
         </w:rPr>
-        <w:t>纯像元</w:t>
-      </w:r>
-    </w:p>
-    <w:p>
-      <w:pPr>
-        <w:numPr>
-          <w:ilvl w:val="0"/>
-          <w:numId w:val="2"/>
-        </w:numPr>
-      </w:pPr>
+      </w:pPr>
+      <w:r>
+        <w:tab/>
+      </w:r>
+      <w:bookmarkStart w:id="0" w:name="OLE_LINK22"/>
+      <w:bookmarkStart w:id="1" w:name="OLE_LINK23"/>
+      <w:r>
+        <w:rPr>
+          <w:position w:val="-14"/>
+        </w:rPr>
+        <w:object w:dxaOrig="4260" w:dyaOrig="400" w14:anchorId="62B04625">
+          <v:shapetype id="_x0000_t75" coordsize="21600,21600" o:spt="75" o:preferrelative="t" path="m@4@5l@4@11@9@11@9@5xe" filled="f" stroked="f">
+            <v:stroke joinstyle="miter"/>
+            <v:formulas>
+              <v:f eqn="if lineDrawn pixelLineWidth 0"/>
+              <v:f eqn="sum @0 1 0"/>
+              <v:f eqn="sum 0 0 @1"/>
+              <v:f eqn="prod @2 1 2"/>
+              <v:f eqn="prod @3 21600 pixelWidth"/>
+              <v:f eqn="prod @3 21600 pixelHeight"/>
+              <v:f eqn="sum @0 0 1"/>
+              <v:f eqn="prod @6 1 2"/>
+              <v:f eqn="prod @7 21600 pixelWidth"/>
+              <v:f eqn="sum @8 21600 0"/>
+              <v:f eqn="prod @7 21600 pixelHeight"/>
+              <v:f eqn="sum @10 21600 0"/>
+            </v:formulas>
+            <v:path o:extrusionok="f" gradientshapeok="t" o:connecttype="rect"/>
+            <o:lock v:ext="edit" aspectratio="t"/>
+          </v:shapetype>
+          <v:shape id="_x0000_i1117" type="#_x0000_t75" style="width:212.8pt;height:19.9pt" o:ole="">
+            <v:imagedata r:id="rId7" o:title=""/>
+          </v:shape>
+          <o:OLEObject Type="Embed" ProgID="Equation.DSMT4" ShapeID="_x0000_i1117" DrawAspect="Content" ObjectID="_1697115839" r:id="rId8"/>
+        </w:object>
+      </w:r>
+      <w:bookmarkEnd w:id="0"/>
+      <w:bookmarkEnd w:id="1"/>
+      <w:r>
+        <w:tab/>
+      </w:r>
+      <w:r>
+        <w:t xml:space="preserve"> </w:t>
+      </w:r>
+      <w:r>
+        <w:fldChar w:fldCharType="begin"/>
+      </w:r>
+      <w:r>
+        <w:instrText xml:space="preserve"> MACROBUTTON MTPlaceRef \* MERGEFORMAT </w:instrText>
+      </w:r>
+      <w:r>
+        <w:fldChar w:fldCharType="begin"/>
+      </w:r>
+      <w:r>
+        <w:instrText xml:space="preserve"> SEQ MTEqn \h \* MERGEFORMAT </w:instrText>
+      </w:r>
+      <w:r>
+        <w:fldChar w:fldCharType="end"/>
+      </w:r>
+      <w:r>
+        <w:instrText>(</w:instrText>
+      </w:r>
+      <w:fldSimple w:instr=" SEQ MTEqn \c \* Arabic \* MERGEFORMAT ">
+        <w:r>
+          <w:rPr>
+            <w:noProof/>
+          </w:rPr>
+          <w:instrText>1</w:instrText>
+        </w:r>
+      </w:fldSimple>
+      <w:r>
+        <w:instrText>)</w:instrText>
+      </w:r>
+      <w:r>
+        <w:fldChar w:fldCharType="end"/>
+      </w:r>
+    </w:p>
+    <w:p>
       <w:r>
         <w:rPr>
           <w:rFonts w:hint="eastAsia"/>
         </w:rPr>
-        <w:t>混合像元</w:t>
-      </w:r>
-    </w:p>
-    <w:p>
-      <w:pPr>
+        <w:t>w</w:t>
+      </w:r>
+      <w:r>
+        <w:t>here</w:t>
+      </w:r>
+      <w:r>
+        <w:t xml:space="preserve"> </w:t>
+      </w:r>
+      <w:r>
+        <w:rPr>
+          <w:position w:val="-6"/>
+        </w:rPr>
+        <w:object w:dxaOrig="200" w:dyaOrig="279" w14:anchorId="1D459B19">
+          <v:shape id="_x0000_i1084" type="#_x0000_t75" style="width:10.2pt;height:13.95pt" o:ole="">
+            <v:imagedata r:id="rId9" o:title=""/>
+          </v:shape>
+          <o:OLEObject Type="Embed" ProgID="Equation.DSMT4" ShapeID="_x0000_i1084" DrawAspect="Content" ObjectID="_1697115840" r:id="rId10"/>
+        </w:object>
+      </w:r>
+      <w:r>
+        <w:t xml:space="preserve"> is viewing zenith angle (VZA)</w:t>
+      </w:r>
+      <w:r>
+        <w:t>;</w:t>
+      </w:r>
+      <w:r>
+        <w:t xml:space="preserve"> </w:t>
+      </w:r>
+      <w:r>
+        <w:rPr>
+          <w:position w:val="-4"/>
+        </w:rPr>
+        <w:object w:dxaOrig="220" w:dyaOrig="260" w14:anchorId="64E18B95">
+          <v:shape id="_x0000_i1081" type="#_x0000_t75" style="width:10.75pt;height:12.9pt" o:ole="">
+            <v:imagedata r:id="rId11" o:title=""/>
+          </v:shape>
+          <o:OLEObject Type="Embed" ProgID="Equation.DSMT4" ShapeID="_x0000_i1081" DrawAspect="Content" ObjectID="_1697115841" r:id="rId12"/>
+        </w:object>
+      </w:r>
+      <w:r>
+        <w:t xml:space="preserve"> </w:t>
+      </w:r>
+      <w:r>
+        <w:t xml:space="preserve">is </w:t>
+      </w:r>
+      <w:r>
+        <w:t xml:space="preserve">the radiance </w:t>
+      </w:r>
+      <w:r>
+        <w:t>emi</w:t>
+      </w:r>
+      <w:r>
+        <w:t xml:space="preserve">tted by the </w:t>
+      </w:r>
+      <w:r>
+        <w:t>whole scene</w:t>
+      </w:r>
+      <w:r>
+        <w:t>;</w:t>
+      </w:r>
+      <w:r>
+        <w:t xml:space="preserve"> </w:t>
+      </w:r>
+      <w:r>
+        <w:rPr>
+          <w:position w:val="-14"/>
+        </w:rPr>
+        <w:object w:dxaOrig="600" w:dyaOrig="400" w14:anchorId="71DF9741">
+          <v:shape id="_x0000_i1099" type="#_x0000_t75" style="width:30.1pt;height:19.9pt" o:ole="">
+            <v:imagedata r:id="rId13" o:title=""/>
+          </v:shape>
+          <o:OLEObject Type="Embed" ProgID="Equation.DSMT4" ShapeID="_x0000_i1099" DrawAspect="Content" ObjectID="_1697115842" r:id="rId14"/>
+        </w:object>
+      </w:r>
+      <w:r>
+        <w:t xml:space="preserve"> is directional fractional vegetation coverage (FVC)</w:t>
+      </w:r>
+      <w:r>
+        <w:t>;</w:t>
+      </w:r>
+      <w:r>
+        <w:t xml:space="preserve"> </w:t>
+      </w:r>
+      <w:r>
+        <w:rPr>
+          <w:position w:val="-14"/>
+        </w:rPr>
+        <w:object w:dxaOrig="400" w:dyaOrig="380" w14:anchorId="1B3B0AE6">
+          <v:shape id="_x0000_i1094" type="#_x0000_t75" style="width:19.9pt;height:18.8pt" o:ole="">
+            <v:imagedata r:id="rId15" o:title=""/>
+          </v:shape>
+          <o:OLEObject Type="Embed" ProgID="Equation.DSMT4" ShapeID="_x0000_i1094" DrawAspect="Content" ObjectID="_1697115843" r:id="rId16"/>
+        </w:object>
+      </w:r>
+      <w:r>
+        <w:t xml:space="preserve"> and </w:t>
+      </w:r>
+      <w:r>
+        <w:rPr>
+          <w:position w:val="-12"/>
+        </w:rPr>
+        <w:object w:dxaOrig="400" w:dyaOrig="360" w14:anchorId="53F0147D">
+          <v:shape id="_x0000_i1096" type="#_x0000_t75" style="width:19.9pt;height:18.25pt" o:ole="">
+            <v:imagedata r:id="rId17" o:title=""/>
+          </v:shape>
+          <o:OLEObject Type="Embed" ProgID="Equation.DSMT4" ShapeID="_x0000_i1096" DrawAspect="Content" ObjectID="_1697115844" r:id="rId18"/>
+        </w:object>
+      </w:r>
+      <w:r>
+        <w:t xml:space="preserve"> are the </w:t>
+      </w:r>
+      <w:r>
+        <w:t>effective emissivity</w:t>
+      </w:r>
+      <w:r>
+        <w:t xml:space="preserve"> of </w:t>
+      </w:r>
+      <w:r>
+        <w:t xml:space="preserve">vegetation </w:t>
+      </w:r>
+      <w:r>
+        <w:t xml:space="preserve">and soil </w:t>
+      </w:r>
+      <w:r>
+        <w:t>component</w:t>
+      </w:r>
+      <w:r>
+        <w:t>, respectively</w:t>
+      </w:r>
+      <w:r>
+        <w:t xml:space="preserve">; </w:t>
+      </w:r>
+      <w:r>
+        <w:rPr>
+          <w:position w:val="-14"/>
+        </w:rPr>
+        <w:object w:dxaOrig="400" w:dyaOrig="380" w14:anchorId="59D7A2ED">
+          <v:shape id="_x0000_i1102" type="#_x0000_t75" style="width:19.9pt;height:18.8pt" o:ole="">
+            <v:imagedata r:id="rId19" o:title=""/>
+          </v:shape>
+          <o:OLEObject Type="Embed" ProgID="Equation.DSMT4" ShapeID="_x0000_i1102" DrawAspect="Content" ObjectID="_1697115845" r:id="rId20"/>
+        </w:object>
+      </w:r>
+      <w:r>
+        <w:t xml:space="preserve"> and </w:t>
+      </w:r>
+      <w:r>
+        <w:rPr>
+          <w:position w:val="-12"/>
+        </w:rPr>
+        <w:object w:dxaOrig="420" w:dyaOrig="360" w14:anchorId="49E81573">
+          <v:shape id="_x0000_i1105" type="#_x0000_t75" style="width:20.95pt;height:18.25pt" o:ole="">
+            <v:imagedata r:id="rId21" o:title=""/>
+          </v:shape>
+          <o:OLEObject Type="Embed" ProgID="Equation.DSMT4" ShapeID="_x0000_i1105" DrawAspect="Content" ObjectID="_1697115846" r:id="rId22"/>
+        </w:object>
+      </w:r>
+      <w:r>
+        <w:t xml:space="preserve"> </w:t>
+      </w:r>
+      <w:r>
+        <w:t xml:space="preserve">are </w:t>
+      </w:r>
+      <w:r>
+        <w:t xml:space="preserve">effective radiance of </w:t>
+      </w:r>
+      <w:r>
+        <w:t>vegetation and soil component, respectively.</w:t>
+      </w:r>
+    </w:p>
+    <w:p>
+      <w:pPr>
+        <w:ind w:firstLine="357"/>
+      </w:pPr>
+      <w:r>
+        <w:rPr>
+          <w:rFonts w:hint="eastAsia"/>
+        </w:rPr>
+        <w:t>From</w:t>
+      </w:r>
+      <w:r>
+        <w:t xml:space="preserve"> </w:t>
+      </w:r>
+      <w:r>
+        <w:t>Eq</w:t>
+      </w:r>
+      <w:r>
+        <w:t>. (</w:t>
+      </w:r>
+      <w:r>
+        <w:t>1</w:t>
+      </w:r>
+      <w:r>
+        <w:t>)</w:t>
+      </w:r>
+      <w:r>
+        <w:t xml:space="preserve">, </w:t>
+      </w:r>
+    </w:p>
+    <w:p>
+      <w:pPr>
+        <w:rPr>
+          <w:rFonts w:hint="eastAsia"/>
+        </w:rPr>
+      </w:pPr>
+    </w:p>
+    <w:p>
+      <w:pPr>
+        <w:pStyle w:val="a3"/>
         <w:numPr>
           <w:ilvl w:val="1"/>
-          <w:numId w:val="1"/>
+          <w:numId w:val="5"/>
         </w:numPr>
+        <w:ind w:firstLineChars="0"/>
       </w:pPr>
       <w:r>
         <w:t>feature space of radiance and fraction of vegetation cover</w:t>
       </w:r>
     </w:p>
+    <w:p/>
     <w:p>
       <w:pPr>
         <w:pStyle w:val="a3"/>
         <w:numPr>
           <w:ilvl w:val="0"/>
-          <w:numId w:val="1"/>
+          <w:numId w:val="5"/>
         </w:numPr>
         <w:ind w:firstLineChars="0"/>
       </w:pPr>
       <w:r>
-        <w:t>method verification using simulated image</w:t>
+        <w:t>M</w:t>
+      </w:r>
+      <w:r>
+        <w:t>ethod verification using simulated image</w:t>
       </w:r>
     </w:p>
     <w:p>
@@ -133,12 +569,17 @@
         <w:pStyle w:val="a3"/>
         <w:numPr>
           <w:ilvl w:val="1"/>
-          <w:numId w:val="1"/>
+          <w:numId w:val="5"/>
         </w:numPr>
         <w:ind w:firstLineChars="0"/>
       </w:pPr>
-      <w:r>
-        <w:t xml:space="preserve">simulated image </w:t>
+      <w:bookmarkStart w:id="2" w:name="_GoBack"/>
+      <w:bookmarkEnd w:id="2"/>
+      <w:r>
+        <w:t>S</w:t>
+      </w:r>
+      <w:r>
+        <w:t xml:space="preserve">imulated image </w:t>
       </w:r>
     </w:p>
     <w:p>
@@ -176,10 +617,17 @@
     </w:p>
     <w:p>
       <w:pPr>
+        <w:rPr>
+          <w:rFonts w:hint="eastAsia"/>
+        </w:rPr>
+      </w:pPr>
+    </w:p>
+    <w:p>
+      <w:pPr>
         <w:pStyle w:val="a3"/>
         <w:numPr>
           <w:ilvl w:val="1"/>
-          <w:numId w:val="1"/>
+          <w:numId w:val="5"/>
         </w:numPr>
         <w:ind w:firstLineChars="0"/>
       </w:pPr>
@@ -193,15 +641,14 @@
         <w:t xml:space="preserve"> correction result analysis</w:t>
       </w:r>
     </w:p>
+    <w:p/>
     <w:p>
       <w:pPr>
         <w:numPr>
           <w:ilvl w:val="0"/>
-          <w:numId w:val="1"/>
+          <w:numId w:val="5"/>
         </w:numPr>
       </w:pPr>
-      <w:bookmarkStart w:id="0" w:name="_GoBack"/>
-      <w:bookmarkEnd w:id="0"/>
       <w:r>
         <w:rPr>
           <w:rFonts w:hint="eastAsia"/>
@@ -212,11 +659,12 @@
         <w:t>ngular correction of LST application and comparison</w:t>
       </w:r>
     </w:p>
+    <w:p/>
     <w:p>
       <w:pPr>
         <w:numPr>
           <w:ilvl w:val="0"/>
-          <w:numId w:val="1"/>
+          <w:numId w:val="5"/>
         </w:numPr>
       </w:pPr>
       <w:r>
@@ -228,12 +676,26 @@
       <w:r>
         <w:t xml:space="preserve">iscussion </w:t>
       </w:r>
+    </w:p>
+    <w:p>
+      <w:pPr>
+        <w:rPr>
+          <w:rFonts w:hint="eastAsia"/>
+        </w:rPr>
+      </w:pPr>
+    </w:p>
+    <w:p>
+      <w:pPr>
+        <w:rPr>
+          <w:rFonts w:hint="eastAsia"/>
+        </w:rPr>
+      </w:pPr>
     </w:p>
     <w:p>
       <w:pPr>
         <w:numPr>
           <w:ilvl w:val="0"/>
-          <w:numId w:val="1"/>
+          <w:numId w:val="5"/>
         </w:numPr>
       </w:pPr>
       <w:r>
@@ -314,6 +776,119 @@
 <file path=word/numbering.xml><?xml version="1.0" encoding="utf-8"?>
 <w:numbering xmlns:wpc="http://schemas.microsoft.com/office/word/2010/wordprocessingCanvas" xmlns:cx="http://schemas.microsoft.com/office/drawing/2014/chartex" xmlns:cx1="http://schemas.microsoft.com/office/drawing/2015/9/8/chartex" xmlns:cx2="http://schemas.microsoft.com/office/drawing/2015/10/21/chartex" xmlns:cx3="http://schemas.microsoft.com/office/drawing/2016/5/9/chartex" xmlns:cx4="http://schemas.microsoft.com/office/drawing/2016/5/10/chartex" xmlns:cx5="http://schemas.microsoft.com/office/drawing/2016/5/11/chartex" xmlns:cx6="http://schemas.microsoft.com/office/drawing/2016/5/12/chartex" xmlns:cx7="http://schemas.microsoft.com/office/drawing/2016/5/13/chartex" xmlns:cx8="http://schemas.microsoft.com/office/drawing/2016/5/14/chartex" xmlns:mc="http://schemas.openxmlformats.org/markup-compatibility/2006" xmlns:aink="http://schemas.microsoft.com/office/drawing/2016/ink" xmlns:am3d="http://schemas.microsoft.com/office/drawing/2017/model3d" xmlns:o="urn:schemas-microsoft-com:office:office" xmlns:r="http://schemas.openxmlformats.org/officeDocument/2006/relationships" xmlns:m="http://schemas.openxmlformats.org/officeDocument/2006/math" xmlns:v="urn:schemas-microsoft-com:vml" xmlns:wp14="http://schemas.microsoft.com/office/word/2010/wordprocessingDrawing" xmlns:wp="http://schemas.openxmlformats.org/drawingml/2006/wordprocessingDrawing" xmlns:w10="urn:schemas-microsoft-com:office:word" xmlns:w="http://schemas.openxmlformats.org/wordprocessingml/2006/main" xmlns:w14="http://schemas.microsoft.com/office/word/2010/wordml" xmlns:w15="http://schemas.microsoft.com/office/word/2012/wordml" xmlns:w16cid="http://schemas.microsoft.com/office/word/2016/wordml/cid" xmlns:w16se="http://schemas.microsoft.com/office/word/2015/wordml/symex" xmlns:wpg="http://schemas.microsoft.com/office/word/2010/wordprocessingGroup" xmlns:wpi="http://schemas.microsoft.com/office/word/2010/wordprocessingInk" xmlns:wne="http://schemas.microsoft.com/office/word/2006/wordml" xmlns:wps="http://schemas.microsoft.com/office/word/2010/wordprocessingShape" mc:Ignorable="w14 w15 w16se w16cid wp14">
   <w:abstractNum w:abstractNumId="0" w15:restartNumberingAfterBreak="0">
+    <w:nsid w:val="29C10515"/>
+    <w:multiLevelType w:val="multilevel"/>
+    <w:tmpl w:val="302EAD5A"/>
+    <w:lvl w:ilvl="0">
+      <w:start w:val="2"/>
+      <w:numFmt w:val="decimal"/>
+      <w:lvlText w:val="%1."/>
+      <w:lvlJc w:val="left"/>
+      <w:pPr>
+        <w:ind w:left="360" w:hanging="360"/>
+      </w:pPr>
+      <w:rPr>
+        <w:rFonts w:hint="default"/>
+      </w:rPr>
+    </w:lvl>
+    <w:lvl w:ilvl="1">
+      <w:start w:val="1"/>
+      <w:numFmt w:val="decimal"/>
+      <w:lvlText w:val="%1.%2."/>
+      <w:lvlJc w:val="left"/>
+      <w:pPr>
+        <w:ind w:left="360" w:hanging="360"/>
+      </w:pPr>
+      <w:rPr>
+        <w:rFonts w:hint="default"/>
+      </w:rPr>
+    </w:lvl>
+    <w:lvl w:ilvl="2">
+      <w:start w:val="1"/>
+      <w:numFmt w:val="decimal"/>
+      <w:lvlText w:val="%1.%2.%3."/>
+      <w:lvlJc w:val="left"/>
+      <w:pPr>
+        <w:ind w:left="720" w:hanging="720"/>
+      </w:pPr>
+      <w:rPr>
+        <w:rFonts w:hint="default"/>
+      </w:rPr>
+    </w:lvl>
+    <w:lvl w:ilvl="3">
+      <w:start w:val="1"/>
+      <w:numFmt w:val="decimal"/>
+      <w:lvlText w:val="%1.%2.%3.%4."/>
+      <w:lvlJc w:val="left"/>
+      <w:pPr>
+        <w:ind w:left="720" w:hanging="720"/>
+      </w:pPr>
+      <w:rPr>
+        <w:rFonts w:hint="default"/>
+      </w:rPr>
+    </w:lvl>
+    <w:lvl w:ilvl="4">
+      <w:start w:val="1"/>
+      <w:numFmt w:val="decimal"/>
+      <w:lvlText w:val="%1.%2.%3.%4.%5."/>
+      <w:lvlJc w:val="left"/>
+      <w:pPr>
+        <w:ind w:left="1080" w:hanging="1080"/>
+      </w:pPr>
+      <w:rPr>
+        <w:rFonts w:hint="default"/>
+      </w:rPr>
+    </w:lvl>
+    <w:lvl w:ilvl="5">
+      <w:start w:val="1"/>
+      <w:numFmt w:val="decimal"/>
+      <w:lvlText w:val="%1.%2.%3.%4.%5.%6."/>
+      <w:lvlJc w:val="left"/>
+      <w:pPr>
+        <w:ind w:left="1080" w:hanging="1080"/>
+      </w:pPr>
+      <w:rPr>
+        <w:rFonts w:hint="default"/>
+      </w:rPr>
+    </w:lvl>
+    <w:lvl w:ilvl="6">
+      <w:start w:val="1"/>
+      <w:numFmt w:val="decimal"/>
+      <w:lvlText w:val="%1.%2.%3.%4.%5.%6.%7."/>
+      <w:lvlJc w:val="left"/>
+      <w:pPr>
+        <w:ind w:left="1440" w:hanging="1440"/>
+      </w:pPr>
+      <w:rPr>
+        <w:rFonts w:hint="default"/>
+      </w:rPr>
+    </w:lvl>
+    <w:lvl w:ilvl="7">
+      <w:start w:val="1"/>
+      <w:numFmt w:val="decimal"/>
+      <w:lvlText w:val="%1.%2.%3.%4.%5.%6.%7.%8."/>
+      <w:lvlJc w:val="left"/>
+      <w:pPr>
+        <w:ind w:left="1440" w:hanging="1440"/>
+      </w:pPr>
+      <w:rPr>
+        <w:rFonts w:hint="default"/>
+      </w:rPr>
+    </w:lvl>
+    <w:lvl w:ilvl="8">
+      <w:start w:val="1"/>
+      <w:numFmt w:val="decimal"/>
+      <w:lvlText w:val="%1.%2.%3.%4.%5.%6.%7.%8.%9."/>
+      <w:lvlJc w:val="left"/>
+      <w:pPr>
+        <w:ind w:left="1440" w:hanging="1440"/>
+      </w:pPr>
+      <w:rPr>
+        <w:rFonts w:hint="default"/>
+      </w:rPr>
+    </w:lvl>
+  </w:abstractNum>
+  <w:abstractNum w:abstractNumId="1" w15:restartNumberingAfterBreak="0">
     <w:nsid w:val="2EB353EC"/>
     <w:multiLevelType w:val="multilevel"/>
     <w:tmpl w:val="3CD65F86"/>
@@ -434,7 +1009,7 @@
       </w:rPr>
     </w:lvl>
   </w:abstractNum>
-  <w:abstractNum w:abstractNumId="1" w15:restartNumberingAfterBreak="0">
+  <w:abstractNum w:abstractNumId="2" w15:restartNumberingAfterBreak="0">
     <w:nsid w:val="3C402673"/>
     <w:multiLevelType w:val="hybridMultilevel"/>
     <w:tmpl w:val="C632ECF2"/>
@@ -444,7 +1019,7 @@
       <w:lvlText w:val="(%1)"/>
       <w:lvlJc w:val="left"/>
       <w:pPr>
-        <w:ind w:left="1080" w:hanging="360"/>
+        <w:ind w:left="360" w:hanging="360"/>
       </w:pPr>
       <w:rPr>
         <w:rFonts w:hint="default"/>
@@ -456,7 +1031,7 @@
       <w:lvlText w:val="%2)"/>
       <w:lvlJc w:val="left"/>
       <w:pPr>
-        <w:ind w:left="1560" w:hanging="420"/>
+        <w:ind w:left="840" w:hanging="420"/>
       </w:pPr>
     </w:lvl>
     <w:lvl w:ilvl="2" w:tplc="0409001B" w:tentative="1">
@@ -465,7 +1040,7 @@
       <w:lvlText w:val="%3."/>
       <w:lvlJc w:val="right"/>
       <w:pPr>
-        <w:ind w:left="1980" w:hanging="420"/>
+        <w:ind w:left="1260" w:hanging="420"/>
       </w:pPr>
     </w:lvl>
     <w:lvl w:ilvl="3" w:tplc="0409000F" w:tentative="1">
@@ -474,7 +1049,7 @@
       <w:lvlText w:val="%4."/>
       <w:lvlJc w:val="left"/>
       <w:pPr>
-        <w:ind w:left="2400" w:hanging="420"/>
+        <w:ind w:left="1680" w:hanging="420"/>
       </w:pPr>
     </w:lvl>
     <w:lvl w:ilvl="4" w:tplc="04090019" w:tentative="1">
@@ -483,7 +1058,7 @@
       <w:lvlText w:val="%5)"/>
       <w:lvlJc w:val="left"/>
       <w:pPr>
-        <w:ind w:left="2820" w:hanging="420"/>
+        <w:ind w:left="2100" w:hanging="420"/>
       </w:pPr>
     </w:lvl>
     <w:lvl w:ilvl="5" w:tplc="0409001B" w:tentative="1">
@@ -492,7 +1067,7 @@
       <w:lvlText w:val="%6."/>
       <w:lvlJc w:val="right"/>
       <w:pPr>
-        <w:ind w:left="3240" w:hanging="420"/>
+        <w:ind w:left="2520" w:hanging="420"/>
       </w:pPr>
     </w:lvl>
     <w:lvl w:ilvl="6" w:tplc="0409000F" w:tentative="1">
@@ -501,7 +1076,7 @@
       <w:lvlText w:val="%7."/>
       <w:lvlJc w:val="left"/>
       <w:pPr>
-        <w:ind w:left="3660" w:hanging="420"/>
+        <w:ind w:left="2940" w:hanging="420"/>
       </w:pPr>
     </w:lvl>
     <w:lvl w:ilvl="7" w:tplc="04090019" w:tentative="1">
@@ -510,7 +1085,7 @@
       <w:lvlText w:val="%8)"/>
       <w:lvlJc w:val="left"/>
       <w:pPr>
-        <w:ind w:left="4080" w:hanging="420"/>
+        <w:ind w:left="3360" w:hanging="420"/>
       </w:pPr>
     </w:lvl>
     <w:lvl w:ilvl="8" w:tplc="0409001B" w:tentative="1">
@@ -519,11 +1094,11 @@
       <w:lvlText w:val="%9."/>
       <w:lvlJc w:val="right"/>
       <w:pPr>
-        <w:ind w:left="4500" w:hanging="420"/>
+        <w:ind w:left="3780" w:hanging="420"/>
       </w:pPr>
     </w:lvl>
   </w:abstractNum>
-  <w:abstractNum w:abstractNumId="2" w15:restartNumberingAfterBreak="0">
+  <w:abstractNum w:abstractNumId="3" w15:restartNumberingAfterBreak="0">
     <w:nsid w:val="7E1F46A2"/>
     <w:multiLevelType w:val="hybridMultilevel"/>
     <w:tmpl w:val="DC06937E"/>
@@ -533,7 +1108,7 @@
       <w:lvlText w:val="(%1)"/>
       <w:lvlJc w:val="left"/>
       <w:pPr>
-        <w:ind w:left="1800" w:hanging="360"/>
+        <w:ind w:left="780" w:hanging="360"/>
       </w:pPr>
       <w:rPr>
         <w:rFonts w:hint="default"/>
@@ -545,7 +1120,7 @@
       <w:lvlText w:val="%2)"/>
       <w:lvlJc w:val="left"/>
       <w:pPr>
-        <w:ind w:left="2280" w:hanging="420"/>
+        <w:ind w:left="1260" w:hanging="420"/>
       </w:pPr>
     </w:lvl>
     <w:lvl w:ilvl="2" w:tplc="0409001B" w:tentative="1">
@@ -554,7 +1129,7 @@
       <w:lvlText w:val="%3."/>
       <w:lvlJc w:val="right"/>
       <w:pPr>
-        <w:ind w:left="2700" w:hanging="420"/>
+        <w:ind w:left="1680" w:hanging="420"/>
       </w:pPr>
     </w:lvl>
     <w:lvl w:ilvl="3" w:tplc="0409000F" w:tentative="1">
@@ -563,7 +1138,7 @@
       <w:lvlText w:val="%4."/>
       <w:lvlJc w:val="left"/>
       <w:pPr>
-        <w:ind w:left="3120" w:hanging="420"/>
+        <w:ind w:left="2100" w:hanging="420"/>
       </w:pPr>
     </w:lvl>
     <w:lvl w:ilvl="4" w:tplc="04090019" w:tentative="1">
@@ -572,7 +1147,7 @@
       <w:lvlText w:val="%5)"/>
       <w:lvlJc w:val="left"/>
       <w:pPr>
-        <w:ind w:left="3540" w:hanging="420"/>
+        <w:ind w:left="2520" w:hanging="420"/>
       </w:pPr>
     </w:lvl>
     <w:lvl w:ilvl="5" w:tplc="0409001B" w:tentative="1">
@@ -581,7 +1156,7 @@
       <w:lvlText w:val="%6."/>
       <w:lvlJc w:val="right"/>
       <w:pPr>
-        <w:ind w:left="3960" w:hanging="420"/>
+        <w:ind w:left="2940" w:hanging="420"/>
       </w:pPr>
     </w:lvl>
     <w:lvl w:ilvl="6" w:tplc="0409000F" w:tentative="1">
@@ -590,7 +1165,7 @@
       <w:lvlText w:val="%7."/>
       <w:lvlJc w:val="left"/>
       <w:pPr>
-        <w:ind w:left="4380" w:hanging="420"/>
+        <w:ind w:left="3360" w:hanging="420"/>
       </w:pPr>
     </w:lvl>
     <w:lvl w:ilvl="7" w:tplc="04090019" w:tentative="1">
@@ -599,7 +1174,7 @@
       <w:lvlText w:val="%8)"/>
       <w:lvlJc w:val="left"/>
       <w:pPr>
-        <w:ind w:left="4800" w:hanging="420"/>
+        <w:ind w:left="3780" w:hanging="420"/>
       </w:pPr>
     </w:lvl>
     <w:lvl w:ilvl="8" w:tplc="0409001B" w:tentative="1">
@@ -608,18 +1183,137 @@
       <w:lvlText w:val="%9."/>
       <w:lvlJc w:val="right"/>
       <w:pPr>
-        <w:ind w:left="5220" w:hanging="420"/>
-      </w:pPr>
+        <w:ind w:left="4200" w:hanging="420"/>
+      </w:pPr>
+    </w:lvl>
+  </w:abstractNum>
+  <w:abstractNum w:abstractNumId="4" w15:restartNumberingAfterBreak="0">
+    <w:nsid w:val="7F9259F5"/>
+    <w:multiLevelType w:val="multilevel"/>
+    <w:tmpl w:val="A20E7D9E"/>
+    <w:lvl w:ilvl="0">
+      <w:start w:val="2"/>
+      <w:numFmt w:val="decimal"/>
+      <w:lvlText w:val="%1."/>
+      <w:lvlJc w:val="left"/>
+      <w:pPr>
+        <w:ind w:left="360" w:hanging="360"/>
+      </w:pPr>
+      <w:rPr>
+        <w:rFonts w:hint="default"/>
+      </w:rPr>
+    </w:lvl>
+    <w:lvl w:ilvl="1">
+      <w:start w:val="1"/>
+      <w:numFmt w:val="decimal"/>
+      <w:lvlText w:val="%1.%2."/>
+      <w:lvlJc w:val="left"/>
+      <w:pPr>
+        <w:ind w:left="360" w:hanging="360"/>
+      </w:pPr>
+      <w:rPr>
+        <w:rFonts w:hint="default"/>
+      </w:rPr>
+    </w:lvl>
+    <w:lvl w:ilvl="2">
+      <w:start w:val="1"/>
+      <w:numFmt w:val="decimal"/>
+      <w:lvlText w:val="%1.%2.%3."/>
+      <w:lvlJc w:val="left"/>
+      <w:pPr>
+        <w:ind w:left="720" w:hanging="720"/>
+      </w:pPr>
+      <w:rPr>
+        <w:rFonts w:hint="default"/>
+      </w:rPr>
+    </w:lvl>
+    <w:lvl w:ilvl="3">
+      <w:start w:val="1"/>
+      <w:numFmt w:val="decimal"/>
+      <w:lvlText w:val="%1.%2.%3.%4."/>
+      <w:lvlJc w:val="left"/>
+      <w:pPr>
+        <w:ind w:left="720" w:hanging="720"/>
+      </w:pPr>
+      <w:rPr>
+        <w:rFonts w:hint="default"/>
+      </w:rPr>
+    </w:lvl>
+    <w:lvl w:ilvl="4">
+      <w:start w:val="1"/>
+      <w:numFmt w:val="decimal"/>
+      <w:lvlText w:val="%1.%2.%3.%4.%5."/>
+      <w:lvlJc w:val="left"/>
+      <w:pPr>
+        <w:ind w:left="1080" w:hanging="1080"/>
+      </w:pPr>
+      <w:rPr>
+        <w:rFonts w:hint="default"/>
+      </w:rPr>
+    </w:lvl>
+    <w:lvl w:ilvl="5">
+      <w:start w:val="1"/>
+      <w:numFmt w:val="decimal"/>
+      <w:lvlText w:val="%1.%2.%3.%4.%5.%6."/>
+      <w:lvlJc w:val="left"/>
+      <w:pPr>
+        <w:ind w:left="1080" w:hanging="1080"/>
+      </w:pPr>
+      <w:rPr>
+        <w:rFonts w:hint="default"/>
+      </w:rPr>
+    </w:lvl>
+    <w:lvl w:ilvl="6">
+      <w:start w:val="1"/>
+      <w:numFmt w:val="decimal"/>
+      <w:lvlText w:val="%1.%2.%3.%4.%5.%6.%7."/>
+      <w:lvlJc w:val="left"/>
+      <w:pPr>
+        <w:ind w:left="1440" w:hanging="1440"/>
+      </w:pPr>
+      <w:rPr>
+        <w:rFonts w:hint="default"/>
+      </w:rPr>
+    </w:lvl>
+    <w:lvl w:ilvl="7">
+      <w:start w:val="1"/>
+      <w:numFmt w:val="decimal"/>
+      <w:lvlText w:val="%1.%2.%3.%4.%5.%6.%7.%8."/>
+      <w:lvlJc w:val="left"/>
+      <w:pPr>
+        <w:ind w:left="1440" w:hanging="1440"/>
+      </w:pPr>
+      <w:rPr>
+        <w:rFonts w:hint="default"/>
+      </w:rPr>
+    </w:lvl>
+    <w:lvl w:ilvl="8">
+      <w:start w:val="1"/>
+      <w:numFmt w:val="decimal"/>
+      <w:lvlText w:val="%1.%2.%3.%4.%5.%6.%7.%8.%9."/>
+      <w:lvlJc w:val="left"/>
+      <w:pPr>
+        <w:ind w:left="1440" w:hanging="1440"/>
+      </w:pPr>
+      <w:rPr>
+        <w:rFonts w:hint="default"/>
+      </w:rPr>
     </w:lvl>
   </w:abstractNum>
   <w:num w:numId="1">
+    <w:abstractNumId w:val="1"/>
+  </w:num>
+  <w:num w:numId="2">
+    <w:abstractNumId w:val="2"/>
+  </w:num>
+  <w:num w:numId="3">
+    <w:abstractNumId w:val="3"/>
+  </w:num>
+  <w:num w:numId="4">
     <w:abstractNumId w:val="0"/>
   </w:num>
-  <w:num w:numId="2">
-    <w:abstractNumId w:val="1"/>
-  </w:num>
-  <w:num w:numId="3">
-    <w:abstractNumId w:val="2"/>
+  <w:num w:numId="5">
+    <w:abstractNumId w:val="4"/>
   </w:num>
 </w:numbering>
 </file>
@@ -1125,6 +1819,34 @@
       <w:szCs w:val="18"/>
     </w:rPr>
   </w:style>
+  <w:style w:type="character" w:customStyle="1" w:styleId="MTEquationSection">
+    <w:name w:val="MTEquationSection"/>
+    <w:basedOn w:val="a0"/>
+    <w:rsid w:val="008F5130"/>
+    <w:rPr>
+      <w:vanish/>
+      <w:color w:val="FF0000"/>
+    </w:rPr>
+  </w:style>
+  <w:style w:type="paragraph" w:customStyle="1" w:styleId="MTDisplayEquation">
+    <w:name w:val="MTDisplayEquation"/>
+    <w:basedOn w:val="a"/>
+    <w:next w:val="a"/>
+    <w:link w:val="MTDisplayEquation0"/>
+    <w:rsid w:val="008F5130"/>
+    <w:pPr>
+      <w:tabs>
+        <w:tab w:val="center" w:pos="4160"/>
+        <w:tab w:val="right" w:pos="8300"/>
+      </w:tabs>
+    </w:pPr>
+  </w:style>
+  <w:style w:type="character" w:customStyle="1" w:styleId="MTDisplayEquation0">
+    <w:name w:val="MTDisplayEquation 字符"/>
+    <w:basedOn w:val="a0"/>
+    <w:link w:val="MTDisplayEquation"/>
+    <w:rsid w:val="008F5130"/>
+  </w:style>
 </w:styles>
 </file>
 

</xml_diff>